<commit_message>
Dokumentáció készítése, screenek külön fájlba szedése, sablonképek törlése
</commit_message>
<xml_diff>
--- a/project dokumentumok/Projekt menedzsment napló.docx
+++ b/project dokumentumok/Projekt menedzsment napló.docx
@@ -1624,19 +1624,10 @@
         <w:t>(Lévai Levente</w:t>
       </w:r>
       <w:r>
-        <w:t xml:space="preserve"> </w:t>
-      </w:r>
-      <w:r>
-        <w:t>József</w:t>
-      </w:r>
-      <w:r>
-        <w:t xml:space="preserve"> 5 óra, </w:t>
-      </w:r>
-      <w:r>
-        <w:t>Móricz János Milán</w:t>
-      </w:r>
-      <w:r>
-        <w:t xml:space="preserve"> </w:t>
+        <w:t xml:space="preserve"> József</w:t>
+      </w:r>
+      <w:r>
+        <w:t xml:space="preserve"> 5 óra, Móricz János Milán </w:t>
       </w:r>
       <w:r>
         <w:t>3</w:t>
@@ -1732,19 +1723,13 @@
       </w:pPr>
       <w:r>
         <w:lastRenderedPageBreak/>
-        <w:t>(Móricz János Milán, Lévai Levente József 2022.04.2</w:t>
-      </w:r>
-      <w:r>
-        <w:t>4</w:t>
-      </w:r>
-      <w:r>
-        <w:t xml:space="preserve">, </w:t>
-      </w:r>
-      <w:r>
-        <w:t>3</w:t>
-      </w:r>
-      <w:r>
-        <w:t xml:space="preserve"> óra: dokumentációk készítése.</w:t>
+        <w:t xml:space="preserve">(Móricz János Milán, Lévai Levente József 2022.04.24, 3 óra: </w:t>
+      </w:r>
+      <w:r>
+        <w:t>D</w:t>
+      </w:r>
+      <w:r>
+        <w:t>okumentációk készítése.</w:t>
       </w:r>
     </w:p>
     <w:p>
@@ -1760,6 +1745,72 @@
         <w:spacing w:after="132" w:line="259" w:lineRule="auto"/>
         <w:ind w:left="0" w:firstLine="0"/>
       </w:pPr>
+      <w:r>
+        <w:t>(Móricz János Milán, Lévai Levente József 2022.04.2</w:t>
+      </w:r>
+      <w:r>
+        <w:t>5</w:t>
+      </w:r>
+      <w:r>
+        <w:t xml:space="preserve">, </w:t>
+      </w:r>
+      <w:r>
+        <w:t>1</w:t>
+      </w:r>
+      <w:r>
+        <w:t xml:space="preserve"> óra:</w:t>
+      </w:r>
+      <w:r>
+        <w:t xml:space="preserve"> Bemutató elkészítése.</w:t>
+      </w:r>
+    </w:p>
+    <w:p>
+      <w:pPr>
+        <w:ind w:left="-5" w:right="31"/>
+      </w:pPr>
+      <w:r>
+        <w:t xml:space="preserve">------------------------------------------------------------------------------------------------ </w:t>
+      </w:r>
+    </w:p>
+    <w:p>
+      <w:pPr>
+        <w:spacing w:after="132" w:line="259" w:lineRule="auto"/>
+        <w:ind w:left="0" w:firstLine="0"/>
+      </w:pPr>
+      <w:r>
+        <w:t>(Móricz János Milán 2022.04.2</w:t>
+      </w:r>
+      <w:r>
+        <w:t>5</w:t>
+      </w:r>
+      <w:r>
+        <w:t xml:space="preserve">, </w:t>
+      </w:r>
+      <w:r>
+        <w:t>2</w:t>
+      </w:r>
+      <w:r>
+        <w:t xml:space="preserve"> óra:</w:t>
+      </w:r>
+      <w:r>
+        <w:t xml:space="preserve"> Végleges adatbázis és postman </w:t>
+      </w:r>
+      <w:proofErr w:type="spellStart"/>
+      <w:r>
+        <w:t>collection</w:t>
+      </w:r>
+      <w:proofErr w:type="spellEnd"/>
+      <w:r>
+        <w:t>. Regisztráció hiba javítva, ha olyan felhasználó akar regisztrálni, aki már létezik.</w:t>
+      </w:r>
+    </w:p>
+    <w:p>
+      <w:pPr>
+        <w:ind w:left="-5" w:right="31"/>
+      </w:pPr>
+      <w:r>
+        <w:t xml:space="preserve">------------------------------------------------------------------------------------------------ </w:t>
+      </w:r>
     </w:p>
     <w:p>
       <w:pPr>
@@ -1767,7 +1818,118 @@
         <w:ind w:left="0" w:firstLine="0"/>
       </w:pPr>
       <w:r>
+        <w:t>(Lévai Levente József 2022.04.2</w:t>
+      </w:r>
+      <w:r>
+        <w:t>6</w:t>
+      </w:r>
+      <w:r>
+        <w:t>, 1 óra:</w:t>
+      </w:r>
+      <w:r>
+        <w:t xml:space="preserve"> Fejlesztői és felhasználói dokumentáció szétszedve.</w:t>
+      </w:r>
+    </w:p>
+    <w:p>
+      <w:pPr>
+        <w:ind w:left="-5" w:right="31"/>
+      </w:pPr>
+      <w:r>
+        <w:t xml:space="preserve">------------------------------------------------------------------------------------------------ </w:t>
+      </w:r>
+    </w:p>
+    <w:p>
+      <w:pPr>
+        <w:spacing w:after="0" w:line="259" w:lineRule="auto"/>
+        <w:ind w:left="0" w:firstLine="0"/>
+      </w:pPr>
+      <w:r>
+        <w:t>(Móricz János Milán 2022.04.2</w:t>
+      </w:r>
+      <w:r>
+        <w:t>6</w:t>
+      </w:r>
+      <w:r>
+        <w:t xml:space="preserve">, </w:t>
+      </w:r>
+      <w:r>
+        <w:t>1</w:t>
+      </w:r>
+      <w:r>
+        <w:t xml:space="preserve"> óra:</w:t>
+      </w:r>
+      <w:r>
         <w:t xml:space="preserve"> </w:t>
+      </w:r>
+      <w:proofErr w:type="spellStart"/>
+      <w:r>
+        <w:t>Profile</w:t>
+      </w:r>
+      <w:proofErr w:type="spellEnd"/>
+      <w:r>
+        <w:t xml:space="preserve"> </w:t>
+      </w:r>
+      <w:proofErr w:type="spellStart"/>
+      <w:r>
+        <w:t>page</w:t>
+      </w:r>
+      <w:proofErr w:type="spellEnd"/>
+      <w:r>
+        <w:t xml:space="preserve"> </w:t>
+      </w:r>
+      <w:proofErr w:type="spellStart"/>
+      <w:r>
+        <w:t>bug</w:t>
+      </w:r>
+      <w:proofErr w:type="spellEnd"/>
+      <w:r>
+        <w:t xml:space="preserve"> javítása, kommentek hozzáadása.</w:t>
+      </w:r>
+    </w:p>
+    <w:p>
+      <w:pPr>
+        <w:ind w:left="-5" w:right="31"/>
+      </w:pPr>
+      <w:r>
+        <w:t xml:space="preserve">------------------------------------------------------------------------------------------------ </w:t>
+      </w:r>
+    </w:p>
+    <w:p>
+      <w:pPr>
+        <w:spacing w:after="0" w:line="259" w:lineRule="auto"/>
+        <w:ind w:left="0" w:firstLine="0"/>
+      </w:pPr>
+      <w:r>
+        <w:t>(Lévai Levente József 2022.04.2</w:t>
+      </w:r>
+      <w:r>
+        <w:t>7</w:t>
+      </w:r>
+      <w:r>
+        <w:t xml:space="preserve">, </w:t>
+      </w:r>
+      <w:r>
+        <w:t>2</w:t>
+      </w:r>
+      <w:r>
+        <w:t xml:space="preserve"> óra:</w:t>
+      </w:r>
+      <w:r>
+        <w:t xml:space="preserve"> React </w:t>
+      </w:r>
+      <w:proofErr w:type="spellStart"/>
+      <w:r>
+        <w:t>axios</w:t>
+      </w:r>
+      <w:proofErr w:type="spellEnd"/>
+      <w:r>
+        <w:t xml:space="preserve"> teszt</w:t>
+      </w:r>
+      <w:r>
+        <w:t>ek írása</w:t>
+      </w:r>
+      <w:r>
+        <w:t xml:space="preserve">. </w:t>
       </w:r>
     </w:p>
     <w:sectPr>
@@ -2177,7 +2339,7 @@
   <w:style w:type="paragraph" w:default="1" w:styleId="Norml">
     <w:name w:val="Normal"/>
     <w:qFormat/>
-    <w:rsid w:val="000E46B3"/>
+    <w:rsid w:val="00C26BD8"/>
     <w:pPr>
       <w:spacing w:after="169" w:line="252" w:lineRule="auto"/>
       <w:ind w:left="10" w:hanging="10"/>

</xml_diff>